<commit_message>
Mise à jour Compte Rendu Genius 2 + Storyboard Tutoriel
</commit_message>
<xml_diff>
--- a/#AUTRES/Revues d'utilisateurs/Compte-rendu Genius 2.docx
+++ b/#AUTRES/Revues d'utilisateurs/Compte-rendu Genius 2.docx
@@ -20,25 +20,7 @@
         <w:pStyle w:val="Titre3"/>
       </w:pPr>
       <w:r>
-        <w:t xml:space="preserve">- La DA est correcte </w:t>
-      </w:r>
-      <w:r>
-        <w:t>à</w:t>
-      </w:r>
-      <w:r>
-        <w:t xml:space="preserve"> part </w:t>
-      </w:r>
-      <w:r>
-        <w:t>peut-être</w:t>
-      </w:r>
-      <w:r>
-        <w:t xml:space="preserve"> </w:t>
-      </w:r>
-      <w:r>
-        <w:t>les deux verts</w:t>
-      </w:r>
-      <w:r>
-        <w:t xml:space="preserve"> : celui du milieu, et celui en haut à gauche</w:t>
+        <w:t>- La DA est correcte à part peut-être les deux verts : celui du milieu, et celui en haut à gauche</w:t>
       </w:r>
     </w:p>
     <w:p>
@@ -219,6 +201,11 @@
       </w:r>
     </w:p>
     <w:p>
+      <w:pPr>
+        <w:rPr>
+          <w:color w:val="70AD47" w:themeColor="accent6"/>
+        </w:rPr>
+      </w:pPr>
       <w:r>
         <w:t xml:space="preserve">Nous allons dans tous les cas attaquer rapidement le tutoriel, </w:t>
       </w:r>
@@ -238,18 +225,103 @@
         <w:rPr>
           <w:color w:val="70AD47" w:themeColor="accent6"/>
         </w:rPr>
-        <w:t xml:space="preserve"> vit</w:t>
-      </w:r>
-      <w:bookmarkStart w:id="0" w:name="_GoBack"/>
-      <w:bookmarkEnd w:id="0"/>
-      <w:r>
+        <w:t xml:space="preserve"> vite corrigé</w:t>
+      </w:r>
+    </w:p>
+    <w:p>
+      <w:pPr>
+        <w:jc w:val="left"/>
         <w:rPr>
           <w:color w:val="70AD47" w:themeColor="accent6"/>
         </w:rPr>
-        <w:t>e corrigé</w:t>
-      </w:r>
-    </w:p>
-    <w:p/>
+      </w:pPr>
+      <w:r>
+        <w:rPr>
+          <w:color w:val="70AD47" w:themeColor="accent6"/>
+        </w:rPr>
+        <w:br w:type="page"/>
+      </w:r>
+    </w:p>
+    <w:p>
+      <w:r>
+        <w:lastRenderedPageBreak/>
+        <w:t xml:space="preserve">Chargement : </w:t>
+      </w:r>
+      <w:proofErr w:type="spellStart"/>
+      <w:r>
+        <w:t>pre</w:t>
+      </w:r>
+      <w:proofErr w:type="spellEnd"/>
+      <w:r>
+        <w:t xml:space="preserve"> loader + texte</w:t>
+      </w:r>
+    </w:p>
+    <w:p>
+      <w:r>
+        <w:t>Magasin : enlever flèches</w:t>
+      </w:r>
+    </w:p>
+    <w:p>
+      <w:r>
+        <w:t>Compétences : A-Z (par défaut)</w:t>
+      </w:r>
+      <w:r>
+        <w:t xml:space="preserve"> -&gt; jusqu’à premier diplôme</w:t>
+      </w:r>
+    </w:p>
+    <w:p>
+      <w:r>
+        <w:t>Quartier : Droit -&gt; Affaires</w:t>
+      </w:r>
+    </w:p>
+    <w:p>
+      <w:r>
+        <w:t>Univ. -&gt; IUT</w:t>
+      </w:r>
+    </w:p>
+    <w:p>
+      <w:r>
+        <w:t>Créatif -&gt; Studios</w:t>
+      </w:r>
+    </w:p>
+    <w:p>
+      <w:r>
+        <w:t>Logo InfoCom -&gt; ? -&gt; …</w:t>
+      </w:r>
+    </w:p>
+    <w:p>
+      <w:r>
+        <w:t>Descendre fenêtres pour voir la barre des ressources</w:t>
+      </w:r>
+    </w:p>
+    <w:p>
+      <w:r>
+        <w:t>Mettre en une fenêtre Mission + Prerequis</w:t>
+      </w:r>
+      <w:bookmarkStart w:id="0" w:name="_GoBack"/>
+      <w:bookmarkEnd w:id="0"/>
+    </w:p>
+    <w:p>
+      <w:r>
+        <w:t>Invite de commande : reset</w:t>
+      </w:r>
+    </w:p>
+    <w:p>
+      <w:r>
+        <w:t xml:space="preserve">PNJ tutoriel : représente l’IA, Orca donc humanoïde mais </w:t>
+      </w:r>
+      <w:proofErr w:type="spellStart"/>
+      <w:r>
+        <w:t>assexu</w:t>
+      </w:r>
+      <w:r>
+        <w:t>é</w:t>
+      </w:r>
+      <w:proofErr w:type="spellEnd"/>
+      <w:r>
+        <w:t> ?  Pas un pote</w:t>
+      </w:r>
+    </w:p>
     <w:sectPr>
       <w:pgSz w:w="11906" w:h="16838"/>
       <w:pgMar w:top="720" w:right="720" w:bottom="720" w:left="720" w:header="708" w:footer="708" w:gutter="0"/>

</xml_diff>